<commit_message>
Update documentation for current status
</commit_message>
<xml_diff>
--- a/documentation/P1G7-Responsibilities.docx
+++ b/documentation/P1G7-Responsibilities.docx
@@ -20,23 +20,7 @@
           <w:sz w:val="20"/>
           <w:szCs w:val="20"/>
         </w:rPr>
-        <w:t xml:space="preserve"># Elevator Control System </w:t>
-      </w:r>
-      <w:r>
-        <w:rPr>
-          <w:rFonts w:ascii="Courier New" w:hAnsi="Courier New" w:cs="Courier New"/>
-          <w:sz w:val="20"/>
-          <w:szCs w:val="20"/>
-        </w:rPr>
-        <w:t>and</w:t>
-      </w:r>
-      <w:r>
-        <w:rPr>
-          <w:rFonts w:ascii="Courier New" w:hAnsi="Courier New" w:cs="Courier New"/>
-          <w:sz w:val="20"/>
-          <w:szCs w:val="20"/>
-        </w:rPr>
-        <w:t xml:space="preserve"> Simulator</w:t>
+        <w:t># Elevator Control System and Simulator</w:t>
       </w:r>
     </w:p>
     <w:p>
@@ -184,25 +168,7 @@
           <w:sz w:val="20"/>
           <w:szCs w:val="20"/>
         </w:rPr>
-        <w:t>@</w:t>
-      </w:r>
-      <w:proofErr w:type="gramStart"/>
-      <w:r>
-        <w:rPr>
-          <w:rFonts w:ascii="Courier New" w:hAnsi="Courier New" w:cs="Courier New"/>
-          <w:sz w:val="20"/>
-          <w:szCs w:val="20"/>
-        </w:rPr>
-        <w:t>version</w:t>
-      </w:r>
-      <w:proofErr w:type="gramEnd"/>
-      <w:r>
-        <w:rPr>
-          <w:rFonts w:ascii="Courier New" w:hAnsi="Courier New" w:cs="Courier New"/>
-          <w:sz w:val="20"/>
-          <w:szCs w:val="20"/>
-        </w:rPr>
-        <w:t xml:space="preserve"> 1.0, 02/04/23</w:t>
+        <w:t>@version 1.0, 02/04/23</w:t>
       </w:r>
     </w:p>
     <w:p>
@@ -720,16 +686,25 @@
           <w:sz w:val="20"/>
           <w:szCs w:val="20"/>
         </w:rPr>
-        <w:t>Hussein: Floor class</w:t>
-      </w:r>
-      <w:r>
-        <w:rPr>
-          <w:rFonts w:ascii="Courier New" w:hAnsi="Courier New" w:cs="Courier New"/>
-          <w:color w:val="000000"/>
-          <w:sz w:val="20"/>
-          <w:szCs w:val="20"/>
-        </w:rPr>
-        <w:t>, SchedulerTest, FloorTest, ElevatorTest</w:t>
+        <w:t>Hussein: Floor clas</w:t>
+      </w:r>
+      <w:r>
+        <w:rPr>
+          <w:rFonts w:ascii="Courier New" w:hAnsi="Courier New" w:cs="Courier New"/>
+          <w:color w:val="000000"/>
+          <w:sz w:val="20"/>
+          <w:szCs w:val="20"/>
+        </w:rPr>
+        <w:t>s</w:t>
+      </w:r>
+      <w:r>
+        <w:rPr>
+          <w:rFonts w:ascii="Courier New" w:hAnsi="Courier New" w:cs="Courier New"/>
+          <w:color w:val="000000"/>
+          <w:sz w:val="20"/>
+          <w:szCs w:val="20"/>
+        </w:rPr>
+        <w:t>, FloorTest, ElevatorTest</w:t>
       </w:r>
     </w:p>
     <w:p>
@@ -770,6 +745,15 @@
           <w:szCs w:val="20"/>
         </w:rPr>
         <w:t>Zak: Integration of system and system testing</w:t>
+      </w:r>
+      <w:r>
+        <w:rPr>
+          <w:rFonts w:ascii="Courier New" w:hAnsi="Courier New" w:cs="Courier New"/>
+          <w:color w:val="000000"/>
+          <w:sz w:val="20"/>
+          <w:szCs w:val="20"/>
+        </w:rPr>
+        <w:t>, revisions</w:t>
       </w:r>
     </w:p>
     <w:p>
@@ -841,6 +825,7 @@
       <w:r>
         <w:rPr>
           <w:rFonts w:ascii="Courier New" w:hAnsi="Courier New" w:cs="Courier New"/>
+          <w:noProof/>
         </w:rPr>
         <w:drawing>
           <wp:inline distT="0" distB="0" distL="0" distR="0" wp14:anchorId="7F880206" wp14:editId="5B9353F8">
@@ -889,6 +874,7 @@
       <w:r>
         <w:rPr>
           <w:rFonts w:ascii="Courier New" w:hAnsi="Courier New" w:cs="Courier New"/>
+          <w:noProof/>
         </w:rPr>
         <w:drawing>
           <wp:inline distT="0" distB="0" distL="0" distR="0" wp14:anchorId="1BAD197C" wp14:editId="30D4CDDB">
@@ -937,6 +923,7 @@
       <w:r>
         <w:rPr>
           <w:rFonts w:ascii="Courier New" w:hAnsi="Courier New" w:cs="Courier New"/>
+          <w:noProof/>
         </w:rPr>
         <w:drawing>
           <wp:inline distT="0" distB="0" distL="0" distR="0" wp14:anchorId="6C9B0378" wp14:editId="7C3A9129">
@@ -1108,6 +1095,7 @@
     <w:lsdException w:name="HTML Sample" w:semiHidden="1" w:unhideWhenUsed="1"/>
     <w:lsdException w:name="HTML Typewriter" w:semiHidden="1" w:unhideWhenUsed="1"/>
     <w:lsdException w:name="HTML Variable" w:semiHidden="1" w:unhideWhenUsed="1"/>
+    <w:lsdException w:name="Normal Table" w:semiHidden="1" w:unhideWhenUsed="1"/>
     <w:lsdException w:name="annotation subject" w:semiHidden="1" w:unhideWhenUsed="1"/>
     <w:lsdException w:name="No List" w:semiHidden="1" w:unhideWhenUsed="1"/>
     <w:lsdException w:name="Outline List 1" w:semiHidden="1" w:unhideWhenUsed="1"/>
@@ -1154,8 +1142,10 @@
     <w:lsdException w:name="Table Subtle 2" w:semiHidden="1" w:unhideWhenUsed="1"/>
     <w:lsdException w:name="Table Web 1" w:semiHidden="1" w:unhideWhenUsed="1"/>
     <w:lsdException w:name="Table Web 2" w:semiHidden="1" w:unhideWhenUsed="1"/>
+    <w:lsdException w:name="Table Web 3" w:semiHidden="1" w:unhideWhenUsed="1"/>
     <w:lsdException w:name="Balloon Text" w:semiHidden="1" w:unhideWhenUsed="1"/>
     <w:lsdException w:name="Table Grid" w:uiPriority="39"/>
+    <w:lsdException w:name="Table Theme" w:semiHidden="1" w:unhideWhenUsed="1"/>
     <w:lsdException w:name="Placeholder Text" w:semiHidden="1"/>
     <w:lsdException w:name="No Spacing" w:uiPriority="1" w:qFormat="1"/>
     <w:lsdException w:name="Light Shading" w:uiPriority="60"/>

</xml_diff>